<commit_message>
Alteração de Nome Gleison
Foi alterado o nome Gleison Silva Freire, conforme teste no arquivo para
o Nome Gleison Freire.
</commit_message>
<xml_diff>
--- a/Sistema Locação - Arquivo Base.docx
+++ b/Sistema Locação - Arquivo Base.docx
@@ -49,7 +49,12 @@
         </w:numPr>
       </w:pPr>
       <w:r>
-        <w:t>Gleison Silva Freire – 1203037</w:t>
+        <w:t xml:space="preserve">Gleison </w:t>
+      </w:r>
+      <w:bookmarkStart w:id="0" w:name="_GoBack"/>
+      <w:bookmarkEnd w:id="0"/>
+      <w:r>
+        <w:t>Freire – 1203037</w:t>
       </w:r>
       <w:r>
         <w:t xml:space="preserve"> - </w:t>
@@ -196,8 +201,6 @@
       <w:r>
         <w:t>mysql</w:t>
       </w:r>
-      <w:bookmarkStart w:id="0" w:name="_GoBack"/>
-      <w:bookmarkEnd w:id="0"/>
       <w:proofErr w:type="spellEnd"/>
     </w:p>
     <w:p>
@@ -1821,11 +1824,11 @@
       </w:r>
       <w:proofErr w:type="spellEnd"/>
       <w:r>
-        <w:t xml:space="preserve"> Geral (valor</w:t>
+        <w:t xml:space="preserve"> Geral (</w:t>
       </w:r>
       <w:proofErr w:type="gramStart"/>
       <w:r>
-        <w:t>)(</w:t>
+        <w:t>valor)(</w:t>
       </w:r>
       <w:proofErr w:type="gramEnd"/>
       <w:r>
@@ -2664,7 +2667,7 @@
 
 <file path=word/numbering.xml><?xml version="1.0" encoding="utf-8"?>
 <w:numbering xmlns:wpc="http://schemas.microsoft.com/office/word/2010/wordprocessingCanvas" xmlns:mc="http://schemas.openxmlformats.org/markup-compatibility/2006" xmlns:o="urn:schemas-microsoft-com:office:office" xmlns:r="http://schemas.openxmlformats.org/officeDocument/2006/relationships" xmlns:m="http://schemas.openxmlformats.org/officeDocument/2006/math" xmlns:v="urn:schemas-microsoft-com:vml" xmlns:wp14="http://schemas.microsoft.com/office/word/2010/wordprocessingDrawing" xmlns:wp="http://schemas.openxmlformats.org/drawingml/2006/wordprocessingDrawing" xmlns:w10="urn:schemas-microsoft-com:office:word" xmlns:w="http://schemas.openxmlformats.org/wordprocessingml/2006/main" xmlns:w14="http://schemas.microsoft.com/office/word/2010/wordml" xmlns:w15="http://schemas.microsoft.com/office/word/2012/wordml" xmlns:wpg="http://schemas.microsoft.com/office/word/2010/wordprocessingGroup" xmlns:wpi="http://schemas.microsoft.com/office/word/2010/wordprocessingInk" xmlns:wne="http://schemas.microsoft.com/office/word/2006/wordml" xmlns:wps="http://schemas.microsoft.com/office/word/2010/wordprocessingShape" mc:Ignorable="w14 w15 wp14">
-  <w:abstractNum w:abstractNumId="0">
+  <w:abstractNum w:abstractNumId="0" w15:restartNumberingAfterBreak="0">
     <w:nsid w:val="15AF0C96"/>
     <w:multiLevelType w:val="hybridMultilevel"/>
     <w:tmpl w:val="237CA98E"/>
@@ -2777,7 +2780,7 @@
       </w:rPr>
     </w:lvl>
   </w:abstractNum>
-  <w:abstractNum w:abstractNumId="1">
+  <w:abstractNum w:abstractNumId="1" w15:restartNumberingAfterBreak="0">
     <w:nsid w:val="1B245CEA"/>
     <w:multiLevelType w:val="multilevel"/>
     <w:tmpl w:val="853857AE"/>
@@ -2866,7 +2869,7 @@
       </w:pPr>
     </w:lvl>
   </w:abstractNum>
-  <w:abstractNum w:abstractNumId="2">
+  <w:abstractNum w:abstractNumId="2" w15:restartNumberingAfterBreak="0">
     <w:nsid w:val="1D5465EA"/>
     <w:multiLevelType w:val="hybridMultilevel"/>
     <w:tmpl w:val="34E6C020"/>
@@ -2979,7 +2982,7 @@
       </w:rPr>
     </w:lvl>
   </w:abstractNum>
-  <w:abstractNum w:abstractNumId="3">
+  <w:abstractNum w:abstractNumId="3" w15:restartNumberingAfterBreak="0">
     <w:nsid w:val="1F106A5C"/>
     <w:multiLevelType w:val="multilevel"/>
     <w:tmpl w:val="18ACD90E"/>
@@ -3068,7 +3071,7 @@
       </w:pPr>
     </w:lvl>
   </w:abstractNum>
-  <w:abstractNum w:abstractNumId="4">
+  <w:abstractNum w:abstractNumId="4" w15:restartNumberingAfterBreak="0">
     <w:nsid w:val="26FE08D5"/>
     <w:multiLevelType w:val="hybridMultilevel"/>
     <w:tmpl w:val="15E69B9E"/>
@@ -3154,7 +3157,7 @@
       </w:pPr>
     </w:lvl>
   </w:abstractNum>
-  <w:abstractNum w:abstractNumId="5">
+  <w:abstractNum w:abstractNumId="5" w15:restartNumberingAfterBreak="0">
     <w:nsid w:val="32356806"/>
     <w:multiLevelType w:val="hybridMultilevel"/>
     <w:tmpl w:val="D49E5CF6"/>
@@ -3240,7 +3243,7 @@
       </w:pPr>
     </w:lvl>
   </w:abstractNum>
-  <w:abstractNum w:abstractNumId="6">
+  <w:abstractNum w:abstractNumId="6" w15:restartNumberingAfterBreak="0">
     <w:nsid w:val="3A4F24EC"/>
     <w:multiLevelType w:val="multilevel"/>
     <w:tmpl w:val="4E7C5C3C"/>
@@ -3329,7 +3332,7 @@
       </w:pPr>
     </w:lvl>
   </w:abstractNum>
-  <w:abstractNum w:abstractNumId="7">
+  <w:abstractNum w:abstractNumId="7" w15:restartNumberingAfterBreak="0">
     <w:nsid w:val="3B252769"/>
     <w:multiLevelType w:val="multilevel"/>
     <w:tmpl w:val="454E31E6"/>
@@ -3418,7 +3421,7 @@
       </w:pPr>
     </w:lvl>
   </w:abstractNum>
-  <w:abstractNum w:abstractNumId="8">
+  <w:abstractNum w:abstractNumId="8" w15:restartNumberingAfterBreak="0">
     <w:nsid w:val="656B163B"/>
     <w:multiLevelType w:val="multilevel"/>
     <w:tmpl w:val="0416001F"/>
@@ -3504,7 +3507,7 @@
       </w:pPr>
     </w:lvl>
   </w:abstractNum>
-  <w:abstractNum w:abstractNumId="9">
+  <w:abstractNum w:abstractNumId="9" w15:restartNumberingAfterBreak="0">
     <w:nsid w:val="73D628F8"/>
     <w:multiLevelType w:val="multilevel"/>
     <w:tmpl w:val="E0CC8C26"/>
@@ -3593,7 +3596,7 @@
       </w:pPr>
     </w:lvl>
   </w:abstractNum>
-  <w:abstractNum w:abstractNumId="10">
+  <w:abstractNum w:abstractNumId="10" w15:restartNumberingAfterBreak="0">
     <w:nsid w:val="7B900385"/>
     <w:multiLevelType w:val="hybridMultilevel"/>
     <w:tmpl w:val="8F82FE5A"/>

</xml_diff>